<commit_message>
tierlist top nav font size changed
</commit_message>
<xml_diff>
--- a/features/recommend/2025/summer/week06/2025年夏アニメ中盤折り返し時点個人的おすすめ作品.docx
+++ b/features/recommend/2025/summer/week06/2025年夏アニメ中盤折り返し時点個人的おすすめ作品.docx
@@ -194,7 +194,6 @@
     <w:p>
       <w:pPr>
         <w:rPr>
-          <w:rFonts w:hint="eastAsia"/>
           <w:sz w:val="18"/>
           <w:szCs w:val="18"/>
         </w:rPr>
@@ -309,7 +308,109 @@
           <w:sz w:val="18"/>
           <w:szCs w:val="18"/>
         </w:rPr>
-        <w:t>２</w:t>
+        <w:t>２』</w:t>
+      </w:r>
+    </w:p>
+    <w:p>
+      <w:pPr>
+        <w:rPr>
+          <w:sz w:val="18"/>
+          <w:szCs w:val="18"/>
+        </w:rPr>
+      </w:pPr>
+      <w:r>
+        <w:rPr>
+          <w:rFonts w:hint="eastAsia"/>
+          <w:sz w:val="18"/>
+          <w:szCs w:val="18"/>
+        </w:rPr>
+        <w:t>ベスト１０の場合</w:t>
+      </w:r>
+      <w:r>
+        <w:rPr>
+          <w:rFonts w:hint="eastAsia"/>
+          <w:sz w:val="18"/>
+          <w:szCs w:val="18"/>
+        </w:rPr>
+        <w:t>（クール</w:t>
+      </w:r>
+      <w:r>
+        <w:rPr>
+          <w:rFonts w:hint="eastAsia"/>
+          <w:sz w:val="18"/>
+          <w:szCs w:val="18"/>
+        </w:rPr>
+        <w:t>毎</w:t>
+      </w:r>
+      <w:r>
+        <w:rPr>
+          <w:rFonts w:hint="eastAsia"/>
+          <w:sz w:val="18"/>
+          <w:szCs w:val="18"/>
+        </w:rPr>
+        <w:t>の視聴</w:t>
+      </w:r>
+      <w:r>
+        <w:rPr>
+          <w:rFonts w:hint="eastAsia"/>
+          <w:sz w:val="18"/>
+          <w:szCs w:val="18"/>
+        </w:rPr>
+        <w:t>作品数</w:t>
+      </w:r>
+      <w:r>
+        <w:rPr>
+          <w:rFonts w:hint="eastAsia"/>
+          <w:sz w:val="18"/>
+          <w:szCs w:val="18"/>
+        </w:rPr>
+        <w:t>を</w:t>
+      </w:r>
+      <w:r>
+        <w:rPr>
+          <w:rFonts w:hint="eastAsia"/>
+          <w:sz w:val="18"/>
+          <w:szCs w:val="18"/>
+        </w:rPr>
+        <w:t>10</w:t>
+      </w:r>
+      <w:r>
+        <w:rPr>
+          <w:rFonts w:hint="eastAsia"/>
+          <w:sz w:val="18"/>
+          <w:szCs w:val="18"/>
+        </w:rPr>
+        <w:t>作品以内に抑えたい場合）</w:t>
+      </w:r>
+      <w:r>
+        <w:rPr>
+          <w:sz w:val="18"/>
+          <w:szCs w:val="18"/>
+        </w:rPr>
+        <w:br/>
+      </w:r>
+      <w:r>
+        <w:rPr>
+          <w:rFonts w:hint="eastAsia"/>
+          <w:sz w:val="18"/>
+          <w:szCs w:val="18"/>
+        </w:rPr>
+        <w:t>『</w:t>
+      </w:r>
+      <w:r>
+        <w:rPr>
+          <w:rFonts w:hint="eastAsia"/>
+          <w:sz w:val="18"/>
+          <w:szCs w:val="18"/>
+        </w:rPr>
+        <w:t>T</w:t>
+      </w:r>
+      <w:r>
+        <w:rPr>
+          <w:sz w:val="18"/>
+          <w:szCs w:val="18"/>
+        </w:rPr>
+        <w:t>urkey!</w:t>
       </w:r>
       <w:r>
         <w:rPr>
@@ -333,85 +434,6 @@
           <w:sz w:val="18"/>
           <w:szCs w:val="18"/>
         </w:rPr>
-        <w:t>ベスト１０の場合</w:t>
-      </w:r>
-      <w:r>
-        <w:rPr>
-          <w:rFonts w:hint="eastAsia"/>
-          <w:sz w:val="18"/>
-          <w:szCs w:val="18"/>
-        </w:rPr>
-        <w:t>（毎クールの視聴昨日因数を</w:t>
-      </w:r>
-      <w:r>
-        <w:rPr>
-          <w:rFonts w:hint="eastAsia"/>
-          <w:sz w:val="18"/>
-          <w:szCs w:val="18"/>
-        </w:rPr>
-        <w:t>10</w:t>
-      </w:r>
-      <w:r>
-        <w:rPr>
-          <w:rFonts w:hint="eastAsia"/>
-          <w:sz w:val="18"/>
-          <w:szCs w:val="18"/>
-        </w:rPr>
-        <w:t>作品以内に抑えたい場合）</w:t>
-      </w:r>
-      <w:r>
-        <w:rPr>
-          <w:sz w:val="18"/>
-          <w:szCs w:val="18"/>
-        </w:rPr>
-        <w:br/>
-      </w:r>
-      <w:r>
-        <w:rPr>
-          <w:rFonts w:hint="eastAsia"/>
-          <w:sz w:val="18"/>
-          <w:szCs w:val="18"/>
-        </w:rPr>
-        <w:t>『</w:t>
-      </w:r>
-      <w:r>
-        <w:rPr>
-          <w:rFonts w:hint="eastAsia"/>
-          <w:sz w:val="18"/>
-          <w:szCs w:val="18"/>
-        </w:rPr>
-        <w:t>T</w:t>
-      </w:r>
-      <w:r>
-        <w:rPr>
-          <w:sz w:val="18"/>
-          <w:szCs w:val="18"/>
-        </w:rPr>
-        <w:t>urkey!</w:t>
-      </w:r>
-      <w:r>
-        <w:rPr>
-          <w:rFonts w:hint="eastAsia"/>
-          <w:sz w:val="18"/>
-          <w:szCs w:val="18"/>
-        </w:rPr>
-        <w:t>』</w:t>
-      </w:r>
-    </w:p>
-    <w:p>
-      <w:pPr>
-        <w:rPr>
-          <w:rFonts w:hint="eastAsia"/>
-          <w:sz w:val="18"/>
-          <w:szCs w:val="18"/>
-        </w:rPr>
-      </w:pPr>
-      <w:r>
-        <w:rPr>
-          <w:rFonts w:hint="eastAsia"/>
-          <w:sz w:val="18"/>
-          <w:szCs w:val="18"/>
-        </w:rPr>
         <w:t xml:space="preserve">『その着せ替え人形は恋をする　</w:t>
       </w:r>
       <w:r>
@@ -466,7 +488,6 @@
     <w:p>
       <w:pPr>
         <w:rPr>
-          <w:rFonts w:hint="eastAsia"/>
           <w:sz w:val="18"/>
           <w:szCs w:val="18"/>
         </w:rPr>
@@ -603,7 +624,6 @@
     <w:p>
       <w:pPr>
         <w:rPr>
-          <w:rFonts w:hint="eastAsia"/>
           <w:sz w:val="18"/>
           <w:szCs w:val="18"/>
         </w:rPr>
@@ -660,7 +680,6 @@
     <w:p>
       <w:pPr>
         <w:rPr>
-          <w:rFonts w:hint="eastAsia"/>
           <w:sz w:val="18"/>
           <w:szCs w:val="18"/>
         </w:rPr>
@@ -725,7 +744,6 @@
     <w:p>
       <w:pPr>
         <w:rPr>
-          <w:rFonts w:hint="eastAsia"/>
           <w:sz w:val="18"/>
           <w:szCs w:val="18"/>
         </w:rPr>
@@ -781,7 +799,6 @@
     <w:p>
       <w:pPr>
         <w:rPr>
-          <w:rFonts w:hint="eastAsia"/>
           <w:sz w:val="18"/>
           <w:szCs w:val="18"/>
         </w:rPr>
@@ -925,7 +942,6 @@
     <w:p>
       <w:pPr>
         <w:rPr>
-          <w:rFonts w:hint="eastAsia"/>
           <w:sz w:val="18"/>
           <w:szCs w:val="18"/>
         </w:rPr>
@@ -958,7 +974,6 @@
     <w:p>
       <w:pPr>
         <w:rPr>
-          <w:rFonts w:hint="eastAsia"/>
           <w:sz w:val="18"/>
           <w:szCs w:val="18"/>
         </w:rPr>
@@ -1007,7 +1022,6 @@
     <w:p>
       <w:pPr>
         <w:rPr>
-          <w:rFonts w:hint="eastAsia"/>
           <w:sz w:val="18"/>
           <w:szCs w:val="18"/>
         </w:rPr>
@@ -1056,7 +1070,6 @@
     <w:p>
       <w:pPr>
         <w:rPr>
-          <w:rFonts w:hint="eastAsia"/>
           <w:sz w:val="18"/>
           <w:szCs w:val="18"/>
         </w:rPr>
@@ -1152,7 +1165,6 @@
     <w:p>
       <w:pPr>
         <w:rPr>
-          <w:rFonts w:hint="eastAsia"/>
           <w:sz w:val="18"/>
           <w:szCs w:val="18"/>
         </w:rPr>
@@ -1185,7 +1197,6 @@
     <w:p>
       <w:pPr>
         <w:rPr>
-          <w:rFonts w:hint="eastAsia"/>
           <w:sz w:val="18"/>
           <w:szCs w:val="18"/>
         </w:rPr>
@@ -1230,13 +1241,7 @@
         <w:t>２』</w:t>
       </w:r>
     </w:p>
-    <w:p>
-      <w:pPr>
-        <w:rPr>
-          <w:rFonts w:hint="eastAsia"/>
-        </w:rPr>
-      </w:pPr>
-    </w:p>
+    <w:p/>
     <w:sectPr>
       <w:pgSz w:w="12240" w:h="15840"/>
       <w:pgMar w:top="1440" w:right="1440" w:bottom="1440" w:left="1440" w:header="720" w:footer="720" w:gutter="0"/>

</xml_diff>